<commit_message>
Add summary of problem statement and motivation for solving the problem
</commit_message>
<xml_diff>
--- a/Project Charter.docx
+++ b/Project Charter.docx
@@ -272,188 +272,278 @@
         </w:rPr>
         <w:t xml:space="preserve">with </w:t>
       </w:r>
+      <w:r>
+        <w:rPr>
+          <w:rFonts w:eastAsia="Times New Roman" w:cstheme="minorHAnsi"/>
+          <w:sz w:val="24"/>
+          <w:szCs w:val="24"/>
+        </w:rPr>
+        <w:t>least number of errors or no errors.</w:t>
+      </w:r>
+    </w:p>
+    <w:p>
+      <w:pPr>
+        <w:jc w:val="both"/>
+        <w:rPr>
+          <w:rFonts w:eastAsia="Times New Roman" w:cstheme="minorHAnsi"/>
+          <w:sz w:val="24"/>
+          <w:szCs w:val="24"/>
+        </w:rPr>
+      </w:pPr>
+    </w:p>
+    <w:p>
+      <w:pPr>
+        <w:jc w:val="both"/>
+        <w:rPr>
+          <w:rFonts w:eastAsia="Times New Roman" w:cstheme="minorHAnsi"/>
+          <w:sz w:val="24"/>
+          <w:szCs w:val="24"/>
+        </w:rPr>
+      </w:pPr>
+      <w:r>
+        <w:rPr>
+          <w:rFonts w:eastAsia="Times New Roman" w:cstheme="minorHAnsi"/>
+          <w:b/>
+          <w:sz w:val="24"/>
+          <w:szCs w:val="24"/>
+        </w:rPr>
+        <w:t xml:space="preserve">Main Project Success Criteria: </w:t>
+      </w:r>
+      <w:r>
+        <w:rPr>
+          <w:rFonts w:eastAsia="Times New Roman" w:cstheme="minorHAnsi"/>
+          <w:sz w:val="24"/>
+          <w:szCs w:val="24"/>
+        </w:rPr>
+        <w:t>The website must be without any bugs, user friendly. The whole application must be tested so that it meets the customer satisfaction and satisfies all the requirements given by them.</w:t>
+      </w:r>
+    </w:p>
+    <w:p>
+      <w:pPr>
+        <w:jc w:val="both"/>
+        <w:rPr>
+          <w:rFonts w:ascii="Segoe UI" w:hAnsi="Segoe UI" w:cs="Segoe UI"/>
+          <w:color w:val="24292E"/>
+          <w:shd w:val="clear" w:color="auto" w:fill="FFFFFF"/>
+        </w:rPr>
+      </w:pPr>
+      <w:r>
+        <w:rPr>
+          <w:rFonts w:eastAsia="Times New Roman" w:cstheme="minorHAnsi"/>
+          <w:b/>
+          <w:sz w:val="24"/>
+          <w:szCs w:val="24"/>
+        </w:rPr>
+        <w:t xml:space="preserve">Summary of Problem Statement: </w:t>
+      </w:r>
+      <w:r>
+        <w:rPr>
+          <w:rFonts w:ascii="Segoe UI" w:hAnsi="Segoe UI" w:cs="Segoe UI"/>
+          <w:color w:val="24292E"/>
+          <w:shd w:val="clear" w:color="auto" w:fill="FFFFFF"/>
+        </w:rPr>
+        <w:t xml:space="preserve"> Measurements and Information taken in Google Forms and spreadsheets consumes more time and effort to produce a costume </w:t>
+      </w:r>
+      <w:r>
+        <w:rPr>
+          <w:rFonts w:ascii="Segoe UI" w:hAnsi="Segoe UI" w:cs="Segoe UI"/>
+          <w:color w:val="24292E"/>
+          <w:shd w:val="clear" w:color="auto" w:fill="FFFFFF"/>
+        </w:rPr>
+        <w:t xml:space="preserve">and the </w:t>
+      </w:r>
+      <w:r>
+        <w:rPr>
+          <w:rFonts w:ascii="Segoe UI" w:hAnsi="Segoe UI" w:cs="Segoe UI"/>
+          <w:color w:val="24292E"/>
+          <w:shd w:val="clear" w:color="auto" w:fill="FFFFFF"/>
+        </w:rPr>
+        <w:t>main problem with the current system is to coordinate the same information with all the workers and designers throughout the designing process</w:t>
+      </w:r>
+      <w:r>
+        <w:rPr>
+          <w:rFonts w:ascii="Segoe UI" w:hAnsi="Segoe UI" w:cs="Segoe UI"/>
+          <w:color w:val="24292E"/>
+          <w:shd w:val="clear" w:color="auto" w:fill="FFFFFF"/>
+        </w:rPr>
+        <w:t xml:space="preserve"> by maintaining the c</w:t>
+      </w:r>
+      <w:r>
+        <w:rPr>
+          <w:rFonts w:ascii="Segoe UI" w:hAnsi="Segoe UI" w:cs="Segoe UI"/>
+          <w:color w:val="24292E"/>
+          <w:shd w:val="clear" w:color="auto" w:fill="FFFFFF"/>
+        </w:rPr>
+        <w:t xml:space="preserve">onfidentiality </w:t>
+      </w:r>
+      <w:r>
+        <w:rPr>
+          <w:rFonts w:ascii="Segoe UI" w:hAnsi="Segoe UI" w:cs="Segoe UI"/>
+          <w:color w:val="24292E"/>
+          <w:shd w:val="clear" w:color="auto" w:fill="FFFFFF"/>
+        </w:rPr>
+        <w:t xml:space="preserve">to different </w:t>
+      </w:r>
+      <w:r>
+        <w:rPr>
+          <w:rFonts w:ascii="Segoe UI" w:hAnsi="Segoe UI" w:cs="Segoe UI"/>
+          <w:color w:val="24292E"/>
+          <w:shd w:val="clear" w:color="auto" w:fill="FFFFFF"/>
+        </w:rPr>
+        <w:t xml:space="preserve">members </w:t>
+      </w:r>
+      <w:r>
+        <w:rPr>
+          <w:rFonts w:ascii="Segoe UI" w:hAnsi="Segoe UI" w:cs="Segoe UI"/>
+          <w:color w:val="24292E"/>
+          <w:shd w:val="clear" w:color="auto" w:fill="FFFFFF"/>
+        </w:rPr>
+        <w:t>of the team.</w:t>
+      </w:r>
+    </w:p>
+    <w:p>
+      <w:pPr>
+        <w:jc w:val="both"/>
+        <w:rPr>
+          <w:rFonts w:eastAsia="Times New Roman" w:cstheme="minorHAnsi"/>
+          <w:sz w:val="24"/>
+          <w:szCs w:val="24"/>
+        </w:rPr>
+      </w:pPr>
+      <w:r>
+        <w:rPr>
+          <w:rFonts w:eastAsia="Times New Roman" w:cstheme="minorHAnsi"/>
+          <w:b/>
+          <w:sz w:val="24"/>
+          <w:szCs w:val="24"/>
+        </w:rPr>
+        <w:t>Motivation for Solving the problem:</w:t>
+      </w:r>
+      <w:r>
+        <w:rPr>
+          <w:rFonts w:eastAsia="Times New Roman" w:cstheme="minorHAnsi"/>
+          <w:b/>
+          <w:sz w:val="24"/>
+          <w:szCs w:val="24"/>
+        </w:rPr>
+        <w:t xml:space="preserve"> </w:t>
+      </w:r>
+      <w:r>
+        <w:rPr>
+          <w:rFonts w:eastAsia="Times New Roman" w:cstheme="minorHAnsi"/>
+          <w:sz w:val="24"/>
+          <w:szCs w:val="24"/>
+        </w:rPr>
+        <w:t xml:space="preserve"> </w:t>
+      </w:r>
+      <w:r>
+        <w:rPr>
+          <w:rFonts w:eastAsia="Times New Roman" w:cstheme="minorHAnsi"/>
+          <w:sz w:val="24"/>
+          <w:szCs w:val="24"/>
+        </w:rPr>
+        <w:t>The main motivation for the solving the problem is to reduce the time and effort because of working the google forms and spreadsheets and to</w:t>
+      </w:r>
+      <w:r>
+        <w:rPr>
+          <w:rFonts w:eastAsia="Times New Roman" w:cstheme="minorHAnsi"/>
+          <w:sz w:val="24"/>
+          <w:szCs w:val="24"/>
+        </w:rPr>
+        <w:t xml:space="preserve"> maintain the coordination with all the</w:t>
+      </w:r>
+      <w:r>
+        <w:rPr>
+          <w:rFonts w:eastAsia="Times New Roman" w:cstheme="minorHAnsi"/>
+          <w:sz w:val="24"/>
+          <w:szCs w:val="24"/>
+        </w:rPr>
+        <w:t xml:space="preserve"> team members using central database with proper access permissions.</w:t>
+      </w:r>
+    </w:p>
+    <w:p>
+      <w:pPr>
+        <w:rPr>
+          <w:rFonts w:eastAsia="Times New Roman" w:cstheme="minorHAnsi"/>
+          <w:sz w:val="24"/>
+          <w:szCs w:val="24"/>
+        </w:rPr>
+      </w:pPr>
+      <w:r>
+        <w:rPr>
+          <w:rFonts w:eastAsia="Times New Roman" w:cstheme="minorHAnsi"/>
+          <w:b/>
+          <w:sz w:val="24"/>
+          <w:szCs w:val="24"/>
+        </w:rPr>
+        <w:t>Required Functionality:</w:t>
+      </w:r>
+      <w:r>
+        <w:rPr>
+          <w:rFonts w:eastAsia="Times New Roman" w:cstheme="minorHAnsi"/>
+          <w:sz w:val="24"/>
+          <w:szCs w:val="24"/>
+        </w:rPr>
+        <w:t xml:space="preserve"> </w:t>
+      </w:r>
+      <w:r>
+        <w:rPr>
+          <w:rFonts w:eastAsia="Times New Roman" w:cstheme="minorHAnsi"/>
+          <w:sz w:val="24"/>
+          <w:szCs w:val="24"/>
+        </w:rPr>
+        <w:t xml:space="preserve"> Link to functional </w:t>
+      </w:r>
+      <w:r>
+        <w:rPr>
+          <w:rFonts w:eastAsia="Times New Roman" w:cstheme="minorHAnsi"/>
+          <w:sz w:val="24"/>
+          <w:szCs w:val="24"/>
+        </w:rPr>
+        <w:t>requirements:</w:t>
+      </w:r>
+      <w:r>
+        <w:rPr>
+          <w:rFonts w:eastAsia="Times New Roman" w:cstheme="minorHAnsi"/>
+          <w:sz w:val="24"/>
+          <w:szCs w:val="24"/>
+        </w:rPr>
+        <w:t xml:space="preserve"> </w:t>
+      </w:r>
+      <w:hyperlink r:id="rId5" w:history="1">
+        <w:r>
+          <w:rPr>
+            <w:rStyle w:val="Hyperlink"/>
+            <w:rFonts w:eastAsia="Times New Roman" w:cstheme="minorHAnsi"/>
+            <w:sz w:val="24"/>
+            <w:szCs w:val="24"/>
+          </w:rPr>
+          <w:t>https://github.com/S530489/GDP_Group1/wiki/Functional-Requirements-List</w:t>
+        </w:r>
+      </w:hyperlink>
+    </w:p>
+    <w:p>
+      <w:pPr>
+        <w:jc w:val="both"/>
+        <w:rPr>
+          <w:rFonts w:eastAsia="Times New Roman" w:cstheme="minorHAnsi"/>
+          <w:b/>
+          <w:sz w:val="24"/>
+          <w:szCs w:val="24"/>
+        </w:rPr>
+      </w:pPr>
+    </w:p>
+    <w:p>
+      <w:pPr>
+        <w:jc w:val="both"/>
+        <w:rPr>
+          <w:rFonts w:eastAsia="Times New Roman" w:cstheme="minorHAnsi"/>
+          <w:sz w:val="24"/>
+          <w:szCs w:val="24"/>
+        </w:rPr>
+      </w:pPr>
       <w:bookmarkStart w:id="0" w:name="_GoBack"/>
       <w:bookmarkEnd w:id="0"/>
-      <w:r>
-        <w:rPr>
-          <w:rFonts w:eastAsia="Times New Roman" w:cstheme="minorHAnsi"/>
-          <w:sz w:val="24"/>
-          <w:szCs w:val="24"/>
-        </w:rPr>
-        <w:t>least number of errors or no errors.</w:t>
-      </w:r>
-    </w:p>
-    <w:p>
-      <w:pPr>
-        <w:jc w:val="both"/>
-        <w:rPr>
-          <w:rFonts w:eastAsia="Times New Roman" w:cstheme="minorHAnsi"/>
-          <w:sz w:val="24"/>
-          <w:szCs w:val="24"/>
-        </w:rPr>
-      </w:pPr>
-    </w:p>
-    <w:p>
-      <w:pPr>
-        <w:jc w:val="both"/>
-        <w:rPr>
-          <w:rFonts w:eastAsia="Times New Roman" w:cstheme="minorHAnsi"/>
-          <w:sz w:val="24"/>
-          <w:szCs w:val="24"/>
-        </w:rPr>
-      </w:pPr>
-      <w:r>
-        <w:rPr>
-          <w:rFonts w:eastAsia="Times New Roman" w:cstheme="minorHAnsi"/>
-          <w:b/>
-          <w:sz w:val="24"/>
-          <w:szCs w:val="24"/>
-        </w:rPr>
-        <w:t xml:space="preserve">Main Project Success Criteria: </w:t>
-      </w:r>
-      <w:r>
-        <w:rPr>
-          <w:rFonts w:eastAsia="Times New Roman" w:cstheme="minorHAnsi"/>
-          <w:sz w:val="24"/>
-          <w:szCs w:val="24"/>
-        </w:rPr>
-        <w:t>The website must be without any bugs, user friendly. The whole application must be tested so that it meets the customer satisfaction and satisfies all the requirements given by them.</w:t>
-      </w:r>
-    </w:p>
-    <w:p>
-      <w:pPr>
-        <w:jc w:val="both"/>
-        <w:rPr>
-          <w:rFonts w:eastAsia="Times New Roman" w:cstheme="minorHAnsi"/>
-          <w:b/>
-          <w:sz w:val="24"/>
-          <w:szCs w:val="24"/>
-        </w:rPr>
-      </w:pPr>
-      <w:r>
-        <w:rPr>
-          <w:rFonts w:eastAsia="Times New Roman" w:cstheme="minorHAnsi"/>
-          <w:b/>
-          <w:sz w:val="24"/>
-          <w:szCs w:val="24"/>
-        </w:rPr>
-        <w:t xml:space="preserve">Summary of Problem Statement: </w:t>
-      </w:r>
-    </w:p>
-    <w:p>
-      <w:pPr>
-        <w:jc w:val="both"/>
-        <w:rPr>
-          <w:rFonts w:eastAsia="Times New Roman" w:cstheme="minorHAnsi"/>
-          <w:b/>
-          <w:sz w:val="24"/>
-          <w:szCs w:val="24"/>
-        </w:rPr>
-      </w:pPr>
-      <w:r>
-        <w:rPr>
-          <w:rFonts w:eastAsia="Times New Roman" w:cstheme="minorHAnsi"/>
-          <w:b/>
-          <w:sz w:val="24"/>
-          <w:szCs w:val="24"/>
-        </w:rPr>
-        <w:t>Motivation for Solving the problem:</w:t>
-      </w:r>
-    </w:p>
-    <w:p>
-      <w:pPr>
-        <w:jc w:val="both"/>
-        <w:rPr>
-          <w:rFonts w:eastAsia="Times New Roman" w:cstheme="minorHAnsi"/>
-          <w:sz w:val="24"/>
-          <w:szCs w:val="24"/>
-        </w:rPr>
-      </w:pPr>
-      <w:r>
-        <w:rPr>
-          <w:rFonts w:eastAsia="Times New Roman" w:cstheme="minorHAnsi"/>
-          <w:b/>
-          <w:sz w:val="24"/>
-          <w:szCs w:val="24"/>
-        </w:rPr>
-        <w:t>Required Functionality:</w:t>
-      </w:r>
-      <w:r>
-        <w:rPr>
-          <w:rFonts w:eastAsia="Times New Roman" w:cstheme="minorHAnsi"/>
-          <w:sz w:val="24"/>
-          <w:szCs w:val="24"/>
-        </w:rPr>
-        <w:t xml:space="preserve"> </w:t>
-      </w:r>
-    </w:p>
-    <w:p>
-      <w:pPr>
-        <w:jc w:val="both"/>
-        <w:rPr>
-          <w:rFonts w:eastAsia="Times New Roman" w:cstheme="minorHAnsi"/>
-          <w:sz w:val="24"/>
-          <w:szCs w:val="24"/>
-        </w:rPr>
-      </w:pPr>
-    </w:p>
-    <w:p>
-      <w:pPr>
-        <w:jc w:val="both"/>
-        <w:rPr>
-          <w:rFonts w:eastAsia="Times New Roman" w:cstheme="minorHAnsi"/>
-          <w:b/>
-          <w:sz w:val="24"/>
-          <w:szCs w:val="24"/>
-        </w:rPr>
-      </w:pPr>
-      <w:r>
-        <w:rPr>
-          <w:rFonts w:eastAsia="Times New Roman" w:cstheme="minorHAnsi"/>
-          <w:b/>
-          <w:sz w:val="24"/>
-          <w:szCs w:val="24"/>
-        </w:rPr>
-        <w:t>Roles and Responsibilities:</w:t>
-      </w:r>
-    </w:p>
-    <w:p>
-      <w:pPr>
-        <w:jc w:val="both"/>
-        <w:rPr>
-          <w:rFonts w:eastAsia="Times New Roman" w:cstheme="minorHAnsi"/>
-          <w:b/>
-          <w:sz w:val="24"/>
-          <w:szCs w:val="24"/>
-        </w:rPr>
-      </w:pPr>
-    </w:p>
-    <w:p>
-      <w:pPr>
-        <w:jc w:val="both"/>
-        <w:rPr>
-          <w:rFonts w:eastAsia="Times New Roman" w:cstheme="minorHAnsi"/>
-          <w:sz w:val="24"/>
-          <w:szCs w:val="24"/>
-        </w:rPr>
-      </w:pPr>
-      <w:r>
-        <w:rPr>
-          <w:rFonts w:eastAsia="Times New Roman" w:cstheme="minorHAnsi"/>
-          <w:b/>
-          <w:sz w:val="24"/>
-          <w:szCs w:val="24"/>
-        </w:rPr>
-        <w:t>Sign-off:</w:t>
-      </w:r>
-      <w:r>
-        <w:rPr>
-          <w:rFonts w:eastAsia="Times New Roman" w:cstheme="minorHAnsi"/>
-          <w:sz w:val="24"/>
-          <w:szCs w:val="24"/>
-        </w:rPr>
-        <w:t xml:space="preserve"> (Signatures of all above stakeholders)</w:t>
-      </w:r>
     </w:p>
     <w:sectPr>
       <w:pgSz w:w="12240" w:h="15840"/>
@@ -1012,6 +1102,29 @@
     <w:semiHidden/>
     <w:unhideWhenUsed/>
   </w:style>
+  <w:style w:type="character" w:styleId="Hyperlink">
+    <w:name w:val="Hyperlink"/>
+    <w:basedOn w:val="DefaultParagraphFont"/>
+    <w:uiPriority w:val="99"/>
+    <w:unhideWhenUsed/>
+    <w:rsid w:val="009C6ABE"/>
+    <w:rPr>
+      <w:color w:val="0563C1" w:themeColor="hyperlink"/>
+      <w:u w:val="single"/>
+    </w:rPr>
+  </w:style>
+  <w:style w:type="character" w:styleId="UnresolvedMention">
+    <w:name w:val="Unresolved Mention"/>
+    <w:basedOn w:val="DefaultParagraphFont"/>
+    <w:uiPriority w:val="99"/>
+    <w:semiHidden/>
+    <w:unhideWhenUsed/>
+    <w:rsid w:val="009C6ABE"/>
+    <w:rPr>
+      <w:color w:val="808080"/>
+      <w:shd w:val="clear" w:color="auto" w:fill="E6E6E6"/>
+    </w:rPr>
+  </w:style>
 </w:styles>
 </file>
 

</xml_diff>

<commit_message>
Add the word Iteration to the Charter
</commit_message>
<xml_diff>
--- a/Project Charter.docx
+++ b/Project Charter.docx
@@ -8,19 +8,38 @@
         <w:rPr>
           <w:rFonts w:eastAsia="Times New Roman" w:cstheme="minorHAnsi"/>
           <w:b/>
+          <w:sz w:val="36"/>
+          <w:szCs w:val="28"/>
+        </w:rPr>
+      </w:pPr>
+      <w:r>
+        <w:rPr>
+          <w:rFonts w:eastAsia="Times New Roman" w:cstheme="minorHAnsi"/>
+          <w:b/>
           <w:sz w:val="28"/>
           <w:szCs w:val="28"/>
         </w:rPr>
-      </w:pPr>
-      <w:r>
+        <w:t xml:space="preserve">     </w:t>
+      </w:r>
+      <w:r>
+        <w:rPr>
+          <w:rFonts w:eastAsia="Times New Roman" w:cstheme="minorHAnsi"/>
+          <w:b/>
+          <w:sz w:val="36"/>
+          <w:szCs w:val="28"/>
+        </w:rPr>
+        <w:t>Project Charter</w:t>
+      </w:r>
+    </w:p>
+    <w:p>
+      <w:pPr>
         <w:rPr>
           <w:rFonts w:eastAsia="Times New Roman" w:cstheme="minorHAnsi"/>
           <w:b/>
           <w:sz w:val="28"/>
           <w:szCs w:val="28"/>
         </w:rPr>
-        <w:t xml:space="preserve">     </w:t>
-      </w:r>
+      </w:pPr>
       <w:r>
         <w:rPr>
           <w:rFonts w:eastAsia="Times New Roman" w:cstheme="minorHAnsi"/>
@@ -28,27 +47,10 @@
           <w:sz w:val="36"/>
           <w:szCs w:val="28"/>
         </w:rPr>
-        <w:t>Project Charter</w:t>
-      </w:r>
-    </w:p>
-    <w:p>
-      <w:pPr>
-        <w:rPr>
-          <w:rFonts w:eastAsia="Times New Roman" w:cstheme="minorHAnsi"/>
-          <w:b/>
-          <w:sz w:val="24"/>
-          <w:szCs w:val="24"/>
-        </w:rPr>
-      </w:pPr>
-      <w:r>
-        <w:rPr>
-          <w:rFonts w:eastAsia="Times New Roman" w:cstheme="minorHAnsi"/>
-          <w:b/>
-          <w:sz w:val="24"/>
-          <w:szCs w:val="24"/>
-        </w:rPr>
-        <w:t xml:space="preserve"> </w:t>
-      </w:r>
+        <w:t>Iteration 1</w:t>
+      </w:r>
+      <w:bookmarkStart w:id="0" w:name="_GoBack"/>
+      <w:bookmarkEnd w:id="0"/>
     </w:p>
     <w:p>
       <w:pPr>
@@ -342,23 +344,7 @@
           <w:color w:val="24292E"/>
           <w:shd w:val="clear" w:color="auto" w:fill="FFFFFF"/>
         </w:rPr>
-        <w:t xml:space="preserve"> Measurements and Information taken in Google Forms and spreadsheets consumes more time and effort to produce a costume </w:t>
-      </w:r>
-      <w:r>
-        <w:rPr>
-          <w:rFonts w:ascii="Segoe UI" w:hAnsi="Segoe UI" w:cs="Segoe UI"/>
-          <w:color w:val="24292E"/>
-          <w:shd w:val="clear" w:color="auto" w:fill="FFFFFF"/>
-        </w:rPr>
-        <w:t xml:space="preserve">and the </w:t>
-      </w:r>
-      <w:r>
-        <w:rPr>
-          <w:rFonts w:ascii="Segoe UI" w:hAnsi="Segoe UI" w:cs="Segoe UI"/>
-          <w:color w:val="24292E"/>
-          <w:shd w:val="clear" w:color="auto" w:fill="FFFFFF"/>
-        </w:rPr>
-        <w:t>main problem with the current system is to coordinate the same information with all the workers and designers throughout the designing process</w:t>
+        <w:t> Measurements and Information taken in Google Forms and spreadsheets consumes more time and effort to produce a costume and the main problem with the current system is to coordinate the same information with all the workers and designers throughout the designing process</w:t>
       </w:r>
       <w:r>
         <w:rPr>
@@ -542,8 +528,6 @@
           <w:szCs w:val="24"/>
         </w:rPr>
       </w:pPr>
-      <w:bookmarkStart w:id="0" w:name="_GoBack"/>
-      <w:bookmarkEnd w:id="0"/>
     </w:p>
     <w:sectPr>
       <w:pgSz w:w="12240" w:h="15840"/>

</xml_diff>